<commit_message>
paper updates_new biology analysis
</commit_message>
<xml_diff>
--- a/REGENERON/Methods and Materials items/Synthetic data_training results + graph.docx
+++ b/REGENERON/Methods and Materials items/Synthetic data_training results + graph.docx
@@ -143,6 +143,9 @@
         <w:t>. Results of 15% hold-out validation on the classifier is reported in Table 1.</w:t>
       </w:r>
     </w:p>
+    <w:p/>
+    <w:p/>
+    <w:p/>
     <w:p>
       <w:bookmarkStart w:id="3" w:name="_GoBack"/>
       <w:bookmarkEnd w:id="3"/>
@@ -381,6 +384,7 @@
     <w:lsdException w:name="HTML Sample" w:semiHidden="1" w:unhideWhenUsed="1"/>
     <w:lsdException w:name="HTML Typewriter" w:semiHidden="1" w:unhideWhenUsed="1"/>
     <w:lsdException w:name="HTML Variable" w:semiHidden="1" w:unhideWhenUsed="1"/>
+    <w:lsdException w:name="Normal Table" w:semiHidden="1" w:unhideWhenUsed="1"/>
     <w:lsdException w:name="annotation subject" w:semiHidden="1" w:unhideWhenUsed="1"/>
     <w:lsdException w:name="No List" w:semiHidden="1" w:unhideWhenUsed="1"/>
     <w:lsdException w:name="Outline List 1" w:semiHidden="1" w:unhideWhenUsed="1"/>
@@ -426,9 +430,11 @@
     <w:lsdException w:name="Table Subtle 1" w:semiHidden="1" w:unhideWhenUsed="1"/>
     <w:lsdException w:name="Table Subtle 2" w:semiHidden="1" w:unhideWhenUsed="1"/>
     <w:lsdException w:name="Table Web 1" w:semiHidden="1" w:unhideWhenUsed="1"/>
+    <w:lsdException w:name="Table Web 2" w:semiHidden="1" w:unhideWhenUsed="1"/>
     <w:lsdException w:name="Table Web 3" w:semiHidden="1" w:unhideWhenUsed="1"/>
     <w:lsdException w:name="Balloon Text" w:semiHidden="1" w:unhideWhenUsed="1"/>
     <w:lsdException w:name="Table Grid" w:uiPriority="39"/>
+    <w:lsdException w:name="Table Theme" w:semiHidden="1" w:unhideWhenUsed="1"/>
     <w:lsdException w:name="Placeholder Text" w:semiHidden="1"/>
     <w:lsdException w:name="No Spacing" w:uiPriority="1" w:qFormat="1"/>
     <w:lsdException w:name="Light Shading" w:uiPriority="60"/>

</xml_diff>